<commit_message>
Cập nhật hàm in
</commit_message>
<xml_diff>
--- a/Web Girls/Data/Templates/BaoCao.docx
+++ b/Web Girls/Data/Templates/BaoCao.docx
@@ -1,143 +1,7 @@
 
 <file path=word/document.xml><?xml version="1.0" encoding="utf-8"?>
-<w:document xmlns:wpc="http://schemas.microsoft.com/office/word/2010/wordprocessingCanvas" xmlns:mc="http://schemas.openxmlformats.org/markup-compatibility/2006" xmlns:o="urn:schemas-microsoft-com:office:office" xmlns:r="http://schemas.openxmlformats.org/officeDocument/2006/relationships" xmlns:m="http://schemas.openxmlformats.org/officeDocument/2006/math" xmlns:v="urn:schemas-microsoft-com:vml" xmlns:wp14="http://schemas.microsoft.com/office/word/2010/wordprocessingDrawing" xmlns:wp="http://schemas.openxmlformats.org/drawingml/2006/wordprocessingDrawing" xmlns:w10="urn:schemas-microsoft-com:office:word" xmlns:w="http://schemas.openxmlformats.org/wordprocessingml/2006/main" xmlns:w14="http://schemas.microsoft.com/office/word/2010/wordml" xmlns:w15="http://schemas.microsoft.com/office/word/2012/wordml" xmlns:wpg="http://schemas.microsoft.com/office/word/2010/wordprocessingGroup" xmlns:wpi="http://schemas.microsoft.com/office/word/2010/wordprocessingInk" xmlns:wne="http://schemas.microsoft.com/office/word/2006/wordml" xmlns:wps="http://schemas.microsoft.com/office/word/2010/wordprocessingShape" mc:Ignorable="w14 w15 wp14">
+<w:document xmlns:wpc="http://schemas.microsoft.com/office/word/2010/wordprocessingCanvas" xmlns:cx="http://schemas.microsoft.com/office/drawing/2014/chartex" xmlns:cx1="http://schemas.microsoft.com/office/drawing/2015/9/8/chartex" xmlns:mc="http://schemas.openxmlformats.org/markup-compatibility/2006" xmlns:o="urn:schemas-microsoft-com:office:office" xmlns:r="http://schemas.openxmlformats.org/officeDocument/2006/relationships" xmlns:m="http://schemas.openxmlformats.org/officeDocument/2006/math" xmlns:v="urn:schemas-microsoft-com:vml" xmlns:wp14="http://schemas.microsoft.com/office/word/2010/wordprocessingDrawing" xmlns:wp="http://schemas.openxmlformats.org/drawingml/2006/wordprocessingDrawing" xmlns:w10="urn:schemas-microsoft-com:office:word" xmlns:w="http://schemas.openxmlformats.org/wordprocessingml/2006/main" xmlns:w14="http://schemas.microsoft.com/office/word/2010/wordml" xmlns:w15="http://schemas.microsoft.com/office/word/2012/wordml" xmlns:w16se="http://schemas.microsoft.com/office/word/2015/wordml/symex" xmlns:wpg="http://schemas.microsoft.com/office/word/2010/wordprocessingGroup" xmlns:wpi="http://schemas.microsoft.com/office/word/2010/wordprocessingInk" xmlns:wne="http://schemas.microsoft.com/office/word/2006/wordml" xmlns:wps="http://schemas.microsoft.com/office/word/2010/wordprocessingShape" mc:Ignorable="w14 w15 w16se wp14">
   <w:body>
-    <w:p>
-      <w:pPr>
-        <w:rPr>
-          <w:b/>
-          <w:bCs/>
-          <w:color w:val="000000"/>
-          <w:sz w:val="28"/>
-          <w:szCs w:val="28"/>
-        </w:rPr>
-      </w:pPr>
-      <w:r>
-        <w:rPr>
-          <w:b/>
-          <w:bCs/>
-          <w:color w:val="000000"/>
-          <w:sz w:val="28"/>
-          <w:szCs w:val="28"/>
-        </w:rPr>
-        <w:t xml:space="preserve">Đơn vị: </w:t>
-      </w:r>
-      <w:bookmarkStart w:id="0" w:name="_GoBack"/>
-      <w:bookmarkEnd w:id="0"/>
-      <w:r>
-        <w:rPr>
-          <w:b/>
-          <w:bCs/>
-          <w:color w:val="000000"/>
-          <w:sz w:val="28"/>
-          <w:szCs w:val="28"/>
-        </w:rPr>
-        <w:t>HPN HVKTQS</w:t>
-      </w:r>
-    </w:p>
-    <w:p>
-      <w:pPr>
-        <w:jc w:val="center"/>
-        <w:rPr>
-          <w:b/>
-          <w:bCs/>
-          <w:color w:val="000000"/>
-          <w:sz w:val="28"/>
-          <w:szCs w:val="28"/>
-        </w:rPr>
-      </w:pPr>
-      <w:r>
-        <w:rPr>
-          <w:b/>
-          <w:bCs/>
-          <w:color w:val="000000"/>
-          <w:sz w:val="28"/>
-          <w:szCs w:val="28"/>
-        </w:rPr>
-        <w:t xml:space="preserve">THỐNG KÊ </w:t>
-      </w:r>
-    </w:p>
-    <w:p>
-      <w:pPr>
-        <w:jc w:val="center"/>
-        <w:rPr>
-          <w:b/>
-          <w:bCs/>
-          <w:color w:val="000000"/>
-          <w:sz w:val="28"/>
-          <w:szCs w:val="28"/>
-        </w:rPr>
-      </w:pPr>
-      <w:r>
-        <w:rPr>
-          <w:b/>
-          <w:bCs/>
-          <w:color w:val="000000"/>
-          <w:sz w:val="28"/>
-          <w:szCs w:val="28"/>
-        </w:rPr>
-        <w:t>Hội Phụ nữ</w:t>
-      </w:r>
-    </w:p>
-    <w:p>
-      <w:pPr>
-        <w:jc w:val="center"/>
-        <w:rPr>
-          <w:sz w:val="26"/>
-          <w:szCs w:val="26"/>
-        </w:rPr>
-      </w:pPr>
-      <w:r>
-        <w:rPr>
-          <w:bCs/>
-          <w:i/>
-          <w:color w:val="000000"/>
-          <w:sz w:val="26"/>
-          <w:szCs w:val="26"/>
-        </w:rPr>
-        <w:t xml:space="preserve">(Tính đến tháng </w:t>
-      </w:r>
-      <w:r>
-        <w:rPr>
-          <w:bCs/>
-          <w:i/>
-          <w:color w:val="000000"/>
-          <w:sz w:val="26"/>
-          <w:szCs w:val="26"/>
-        </w:rPr>
-        <w:t>4</w:t>
-      </w:r>
-      <w:r>
-        <w:rPr>
-          <w:bCs/>
-          <w:i/>
-          <w:color w:val="000000"/>
-          <w:sz w:val="26"/>
-          <w:szCs w:val="26"/>
-        </w:rPr>
-        <w:t>/</w:t>
-      </w:r>
-      <w:r>
-        <w:rPr>
-          <w:bCs/>
-          <w:i/>
-          <w:color w:val="000000"/>
-          <w:sz w:val="26"/>
-          <w:szCs w:val="26"/>
-        </w:rPr>
-        <w:t>2024</w:t>
-      </w:r>
-      <w:r>
-        <w:rPr>
-          <w:bCs/>
-          <w:i/>
-          <w:color w:val="000000"/>
-          <w:sz w:val="26"/>
-          <w:szCs w:val="26"/>
-        </w:rPr>
-        <w:t>)</w:t>
-      </w:r>
-    </w:p>
     <w:p>
       <w:pPr>
         <w:jc w:val="both"/>
@@ -146,109 +10,8 @@
           <w:szCs w:val="28"/>
         </w:rPr>
       </w:pPr>
-      <w:r>
-        <w:rPr>
-          <w:b/>
-          <w:noProof/>
-          <w:sz w:val="28"/>
-          <w:szCs w:val="28"/>
-        </w:rPr>
-        <mc:AlternateContent>
-          <mc:Choice Requires="wps">
-            <w:drawing>
-              <wp:anchor distT="0" distB="0" distL="114300" distR="114300" simplePos="0" relativeHeight="251659264" behindDoc="0" locked="0" layoutInCell="1" allowOverlap="1" wp14:anchorId="58B0E68E" wp14:editId="1589C3A9">
-                <wp:simplePos x="0" y="0"/>
-                <wp:positionH relativeFrom="column">
-                  <wp:posOffset>2418715</wp:posOffset>
-                </wp:positionH>
-                <wp:positionV relativeFrom="paragraph">
-                  <wp:posOffset>20955</wp:posOffset>
-                </wp:positionV>
-                <wp:extent cx="1033145" cy="0"/>
-                <wp:effectExtent l="12700" t="7620" r="11430" b="11430"/>
-                <wp:wrapNone/>
-                <wp:docPr id="1" name="AutoShape 7"/>
-                <wp:cNvGraphicFramePr>
-                  <a:graphicFrameLocks xmlns:a="http://schemas.openxmlformats.org/drawingml/2006/main"/>
-                </wp:cNvGraphicFramePr>
-                <a:graphic xmlns:a="http://schemas.openxmlformats.org/drawingml/2006/main">
-                  <a:graphicData uri="http://schemas.microsoft.com/office/word/2010/wordprocessingShape">
-                    <wps:wsp>
-                      <wps:cNvCnPr>
-                        <a:cxnSpLocks noChangeShapeType="1"/>
-                      </wps:cNvCnPr>
-                      <wps:spPr bwMode="auto">
-                        <a:xfrm>
-                          <a:off x="0" y="0"/>
-                          <a:ext cx="1033145" cy="0"/>
-                        </a:xfrm>
-                        <a:prstGeom prst="straightConnector1">
-                          <a:avLst/>
-                        </a:prstGeom>
-                        <a:noFill/>
-                        <a:ln w="9525">
-                          <a:solidFill>
-                            <a:srgbClr val="000000"/>
-                          </a:solidFill>
-                          <a:round/>
-                          <a:headEnd/>
-                          <a:tailEnd/>
-                        </a:ln>
-                        <a:extLst>
-                          <a:ext uri="{909E8E84-426E-40DD-AFC4-6F175D3DCCD1}">
-                            <a14:hiddenFill xmlns:a14="http://schemas.microsoft.com/office/drawing/2010/main">
-                              <a:noFill/>
-                            </a14:hiddenFill>
-                          </a:ext>
-                        </a:extLst>
-                      </wps:spPr>
-                      <wps:bodyPr/>
-                    </wps:wsp>
-                  </a:graphicData>
-                </a:graphic>
-                <wp14:sizeRelH relativeFrom="page">
-                  <wp14:pctWidth>0</wp14:pctWidth>
-                </wp14:sizeRelH>
-                <wp14:sizeRelV relativeFrom="page">
-                  <wp14:pctHeight>0</wp14:pctHeight>
-                </wp14:sizeRelV>
-              </wp:anchor>
-            </w:drawing>
-          </mc:Choice>
-          <mc:Fallback>
-            <w:pict>
-              <v:shapetype w14:anchorId="0F1CAE58" id="_x0000_t32" coordsize="21600,21600" o:spt="32" o:oned="t" path="m,l21600,21600e" filled="f">
-                <v:path arrowok="t" fillok="f" o:connecttype="none"/>
-                <o:lock v:ext="edit" shapetype="t"/>
-              </v:shapetype>
-              <v:shape id="AutoShape 7" o:spid="_x0000_s1026" type="#_x0000_t32" style="position:absolute;margin-left:190.45pt;margin-top:1.65pt;width:81.35pt;height:0;z-index:251659264;visibility:visible;mso-wrap-style:square;mso-width-percent:0;mso-height-percent:0;mso-wrap-distance-left:9pt;mso-wrap-distance-top:0;mso-wrap-distance-right:9pt;mso-wrap-distance-bottom:0;mso-position-horizontal:absolute;mso-position-horizontal-relative:text;mso-position-vertical:absolute;mso-position-vertical-relative:text;mso-width-percent:0;mso-height-percent:0;mso-width-relative:page;mso-height-relative:page" o:gfxdata="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"/>
-            </w:pict>
-          </mc:Fallback>
-        </mc:AlternateContent>
-      </w:r>
-      <w:r>
-        <w:rPr>
-          <w:b/>
-          <w:sz w:val="28"/>
-          <w:szCs w:val="28"/>
-        </w:rPr>
-        <w:t>I</w:t>
-      </w:r>
-      <w:r>
-        <w:rPr>
-          <w:b/>
-          <w:sz w:val="28"/>
-          <w:szCs w:val="28"/>
-        </w:rPr>
-        <w:t>. Số liệu chung</w:t>
-      </w:r>
-      <w:r>
-        <w:rPr>
-          <w:sz w:val="28"/>
-          <w:szCs w:val="28"/>
-        </w:rPr>
-        <w:t>:</w:t>
-      </w:r>
+      <w:bookmarkStart w:id="0" w:name="_GoBack"/>
+      <w:bookmarkEnd w:id="0"/>
     </w:p>
     <w:tbl>
       <w:tblPr>
@@ -268,16 +31,280 @@
         </w:trPr>
         <w:tc>
           <w:tcPr>
-            <w:tcW w:w="7088" w:type="dxa"/>
-            <w:gridSpan w:val="2"/>
+            <w:tcW w:w="9356" w:type="dxa"/>
+            <w:gridSpan w:val="3"/>
+            <w:tcBorders>
+              <w:bottom w:val="single" w:sz="4" w:space="0" w:color="auto"/>
+            </w:tcBorders>
+            <w:vAlign w:val="center"/>
+          </w:tcPr>
+          <w:p>
+            <w:pPr>
+              <w:rPr>
+                <w:b/>
+                <w:bCs/>
+                <w:color w:val="000000"/>
+                <w:sz w:val="28"/>
+                <w:szCs w:val="28"/>
+              </w:rPr>
+            </w:pPr>
+            <w:r>
+              <w:rPr>
+                <w:b/>
+                <w:bCs/>
+                <w:color w:val="000000"/>
+                <w:sz w:val="28"/>
+                <w:szCs w:val="28"/>
+              </w:rPr>
+              <w:t xml:space="preserve">Đơn vị: </w:t>
+            </w:r>
+            <w:r>
+              <w:rPr>
+                <w:b/>
+                <w:bCs/>
+                <w:color w:val="000000"/>
+                <w:sz w:val="28"/>
+                <w:szCs w:val="28"/>
+              </w:rPr>
+              <w:t>HPN HVKTQS</w:t>
+            </w:r>
+          </w:p>
+          <w:p>
+            <w:pPr>
+              <w:jc w:val="center"/>
+              <w:rPr>
+                <w:b/>
+                <w:bCs/>
+                <w:color w:val="000000"/>
+                <w:sz w:val="28"/>
+                <w:szCs w:val="28"/>
+              </w:rPr>
+            </w:pPr>
+            <w:r>
+              <w:rPr>
+                <w:b/>
+                <w:bCs/>
+                <w:color w:val="000000"/>
+                <w:sz w:val="28"/>
+                <w:szCs w:val="28"/>
+              </w:rPr>
+              <w:t xml:space="preserve">THỐNG KÊ </w:t>
+            </w:r>
+          </w:p>
+          <w:p>
+            <w:pPr>
+              <w:jc w:val="center"/>
+              <w:rPr>
+                <w:b/>
+                <w:bCs/>
+                <w:color w:val="000000"/>
+                <w:sz w:val="28"/>
+                <w:szCs w:val="28"/>
+              </w:rPr>
+            </w:pPr>
+            <w:r>
+              <w:rPr>
+                <w:b/>
+                <w:bCs/>
+                <w:color w:val="000000"/>
+                <w:sz w:val="28"/>
+                <w:szCs w:val="28"/>
+              </w:rPr>
+              <w:t>Hội Phụ nữ</w:t>
+            </w:r>
+          </w:p>
+          <w:p>
+            <w:pPr>
+              <w:jc w:val="center"/>
+              <w:rPr>
+                <w:sz w:val="26"/>
+                <w:szCs w:val="26"/>
+              </w:rPr>
+            </w:pPr>
+            <w:r>
+              <w:rPr>
+                <w:bCs/>
+                <w:i/>
+                <w:color w:val="000000"/>
+                <w:sz w:val="26"/>
+                <w:szCs w:val="26"/>
+              </w:rPr>
+              <w:t xml:space="preserve">(Tính đến tháng </w:t>
+            </w:r>
+            <w:r>
+              <w:rPr>
+                <w:bCs/>
+                <w:i/>
+                <w:color w:val="000000"/>
+                <w:sz w:val="26"/>
+                <w:szCs w:val="26"/>
+              </w:rPr>
+              <w:t>4</w:t>
+            </w:r>
+            <w:r>
+              <w:rPr>
+                <w:bCs/>
+                <w:i/>
+                <w:color w:val="000000"/>
+                <w:sz w:val="26"/>
+                <w:szCs w:val="26"/>
+              </w:rPr>
+              <w:t>/</w:t>
+            </w:r>
+            <w:r>
+              <w:rPr>
+                <w:bCs/>
+                <w:i/>
+                <w:color w:val="000000"/>
+                <w:sz w:val="26"/>
+                <w:szCs w:val="26"/>
+              </w:rPr>
+              <w:t>2024</w:t>
+            </w:r>
+            <w:r>
+              <w:rPr>
+                <w:bCs/>
+                <w:i/>
+                <w:color w:val="000000"/>
+                <w:sz w:val="26"/>
+                <w:szCs w:val="26"/>
+              </w:rPr>
+              <w:t>)</w:t>
+            </w:r>
+          </w:p>
+          <w:p>
+            <w:pPr>
+              <w:spacing w:line="264" w:lineRule="auto"/>
+              <w:rPr>
+                <w:b/>
+                <w:bCs/>
+                <w:color w:val="000000"/>
+                <w:sz w:val="26"/>
+                <w:szCs w:val="26"/>
+              </w:rPr>
+            </w:pPr>
+            <w:r>
+              <w:rPr>
+                <w:b/>
+                <w:noProof/>
+                <w:sz w:val="28"/>
+                <w:szCs w:val="28"/>
+                <w:lang w:val="vi-VN" w:eastAsia="vi-VN"/>
+              </w:rPr>
+              <mc:AlternateContent>
+                <mc:Choice Requires="wps">
+                  <w:drawing>
+                    <wp:anchor distT="0" distB="0" distL="114300" distR="114300" simplePos="0" relativeHeight="251659264" behindDoc="0" locked="0" layoutInCell="1" allowOverlap="1" wp14:anchorId="10B8653B" wp14:editId="0D103ED6">
+                      <wp:simplePos x="0" y="0"/>
+                      <wp:positionH relativeFrom="column">
+                        <wp:posOffset>2418715</wp:posOffset>
+                      </wp:positionH>
+                      <wp:positionV relativeFrom="paragraph">
+                        <wp:posOffset>20955</wp:posOffset>
+                      </wp:positionV>
+                      <wp:extent cx="1033145" cy="0"/>
+                      <wp:effectExtent l="12700" t="7620" r="11430" b="11430"/>
+                      <wp:wrapNone/>
+                      <wp:docPr id="1" name="AutoShape 7"/>
+                      <wp:cNvGraphicFramePr>
+                        <a:graphicFrameLocks xmlns:a="http://schemas.openxmlformats.org/drawingml/2006/main"/>
+                      </wp:cNvGraphicFramePr>
+                      <a:graphic xmlns:a="http://schemas.openxmlformats.org/drawingml/2006/main">
+                        <a:graphicData uri="http://schemas.microsoft.com/office/word/2010/wordprocessingShape">
+                          <wps:wsp>
+                            <wps:cNvCnPr>
+                              <a:cxnSpLocks noChangeShapeType="1"/>
+                            </wps:cNvCnPr>
+                            <wps:spPr bwMode="auto">
+                              <a:xfrm>
+                                <a:off x="0" y="0"/>
+                                <a:ext cx="1033145" cy="0"/>
+                              </a:xfrm>
+                              <a:prstGeom prst="straightConnector1">
+                                <a:avLst/>
+                              </a:prstGeom>
+                              <a:noFill/>
+                              <a:ln w="9525">
+                                <a:solidFill>
+                                  <a:srgbClr val="000000"/>
+                                </a:solidFill>
+                                <a:round/>
+                                <a:headEnd/>
+                                <a:tailEnd/>
+                              </a:ln>
+                              <a:extLst>
+                                <a:ext uri="{909E8E84-426E-40DD-AFC4-6F175D3DCCD1}">
+                                  <a14:hiddenFill xmlns:a14="http://schemas.microsoft.com/office/drawing/2010/main">
+                                    <a:noFill/>
+                                  </a14:hiddenFill>
+                                </a:ext>
+                              </a:extLst>
+                            </wps:spPr>
+                            <wps:bodyPr/>
+                          </wps:wsp>
+                        </a:graphicData>
+                      </a:graphic>
+                      <wp14:sizeRelH relativeFrom="page">
+                        <wp14:pctWidth>0</wp14:pctWidth>
+                      </wp14:sizeRelH>
+                      <wp14:sizeRelV relativeFrom="page">
+                        <wp14:pctHeight>0</wp14:pctHeight>
+                      </wp14:sizeRelV>
+                    </wp:anchor>
+                  </w:drawing>
+                </mc:Choice>
+                <mc:Fallback>
+                  <w:pict>
+                    <v:shapetype w14:anchorId="5F701334" id="_x0000_t32" coordsize="21600,21600" o:spt="32" o:oned="t" path="m,l21600,21600e" filled="f">
+                      <v:path arrowok="t" fillok="f" o:connecttype="none"/>
+                      <o:lock v:ext="edit" shapetype="t"/>
+                    </v:shapetype>
+                    <v:shape id="AutoShape 7" o:spid="_x0000_s1026" type="#_x0000_t32" style="position:absolute;margin-left:190.45pt;margin-top:1.65pt;width:81.35pt;height:0;z-index:251659264;visibility:visible;mso-wrap-style:square;mso-width-percent:0;mso-height-percent:0;mso-wrap-distance-left:9pt;mso-wrap-distance-top:0;mso-wrap-distance-right:9pt;mso-wrap-distance-bottom:0;mso-position-horizontal:absolute;mso-position-horizontal-relative:text;mso-position-vertical:absolute;mso-position-vertical-relative:text;mso-width-percent:0;mso-height-percent:0;mso-width-relative:page;mso-height-relative:page" o:gfxdata="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"/>
+                  </w:pict>
+                </mc:Fallback>
+              </mc:AlternateContent>
+            </w:r>
+            <w:r>
+              <w:rPr>
+                <w:b/>
+                <w:sz w:val="28"/>
+                <w:szCs w:val="28"/>
+              </w:rPr>
+              <w:t>I</w:t>
+            </w:r>
+            <w:r>
+              <w:rPr>
+                <w:b/>
+                <w:sz w:val="28"/>
+                <w:szCs w:val="28"/>
+              </w:rPr>
+              <w:t>. Số liệu chung</w:t>
+            </w:r>
+            <w:r>
+              <w:rPr>
+                <w:sz w:val="28"/>
+                <w:szCs w:val="28"/>
+              </w:rPr>
+              <w:t>:</w:t>
+            </w:r>
+          </w:p>
+        </w:tc>
+      </w:tr>
+      <w:tr>
+        <w:trPr>
+          <w:trHeight w:val="371"/>
+          <w:tblHeader/>
+        </w:trPr>
+        <w:tc>
+          <w:tcPr>
+            <w:tcW w:w="1717" w:type="dxa"/>
             <w:tcBorders>
               <w:top w:val="single" w:sz="4" w:space="0" w:color="auto"/>
               <w:left w:val="single" w:sz="4" w:space="0" w:color="auto"/>
-              <w:bottom w:val="single" w:sz="4" w:space="0" w:color="000000"/>
-              <w:right w:val="single" w:sz="4" w:space="0" w:color="000000"/>
+              <w:bottom w:val="single" w:sz="4" w:space="0" w:color="auto"/>
+              <w:right w:val="single" w:sz="4" w:space="0" w:color="auto"/>
             </w:tcBorders>
             <w:vAlign w:val="center"/>
-            <w:hideMark/>
           </w:tcPr>
           <w:p>
             <w:pPr>
@@ -305,12 +332,37 @@
         </w:tc>
         <w:tc>
           <w:tcPr>
+            <w:tcW w:w="5371" w:type="dxa"/>
+            <w:tcBorders>
+              <w:top w:val="single" w:sz="4" w:space="0" w:color="auto"/>
+              <w:left w:val="single" w:sz="4" w:space="0" w:color="auto"/>
+              <w:bottom w:val="single" w:sz="4" w:space="0" w:color="auto"/>
+              <w:right w:val="single" w:sz="4" w:space="0" w:color="auto"/>
+            </w:tcBorders>
+            <w:vAlign w:val="center"/>
+          </w:tcPr>
+          <w:p>
+            <w:pPr>
+              <w:spacing w:line="264" w:lineRule="auto"/>
+              <w:jc w:val="center"/>
+              <w:rPr>
+                <w:b/>
+                <w:bCs/>
+                <w:color w:val="000000"/>
+                <w:sz w:val="26"/>
+                <w:szCs w:val="26"/>
+              </w:rPr>
+            </w:pPr>
+          </w:p>
+        </w:tc>
+        <w:tc>
+          <w:tcPr>
             <w:tcW w:w="2268" w:type="dxa"/>
             <w:tcBorders>
               <w:top w:val="single" w:sz="4" w:space="0" w:color="auto"/>
               <w:left w:val="single" w:sz="4" w:space="0" w:color="auto"/>
               <w:bottom w:val="single" w:sz="4" w:space="0" w:color="auto"/>
-              <w:right w:val="single" w:sz="4" w:space="0" w:color="000000"/>
+              <w:right w:val="single" w:sz="4" w:space="0" w:color="auto"/>
             </w:tcBorders>
             <w:vAlign w:val="center"/>
           </w:tcPr>
@@ -382,7 +434,7 @@
           <w:tcPr>
             <w:tcW w:w="5371" w:type="dxa"/>
             <w:tcBorders>
-              <w:top w:val="nil"/>
+              <w:top w:val="single" w:sz="4" w:space="0" w:color="auto"/>
               <w:left w:val="nil"/>
               <w:bottom w:val="single" w:sz="4" w:space="0" w:color="auto"/>
               <w:right w:val="single" w:sz="4" w:space="0" w:color="auto"/>
@@ -3311,7 +3363,6 @@
                 <w:sz w:val="26"/>
                 <w:szCs w:val="26"/>
               </w:rPr>
-              <w:lastRenderedPageBreak/>
               <w:t xml:space="preserve">Chức </w:t>
             </w:r>
             <w:r>
@@ -5276,7 +5327,7 @@
 </file>
 
 <file path=word/numbering.xml><?xml version="1.0" encoding="utf-8"?>
-<w:numbering xmlns:wpc="http://schemas.microsoft.com/office/word/2010/wordprocessingCanvas" xmlns:mc="http://schemas.openxmlformats.org/markup-compatibility/2006" xmlns:o="urn:schemas-microsoft-com:office:office" xmlns:r="http://schemas.openxmlformats.org/officeDocument/2006/relationships" xmlns:m="http://schemas.openxmlformats.org/officeDocument/2006/math" xmlns:v="urn:schemas-microsoft-com:vml" xmlns:wp14="http://schemas.microsoft.com/office/word/2010/wordprocessingDrawing" xmlns:wp="http://schemas.openxmlformats.org/drawingml/2006/wordprocessingDrawing" xmlns:w10="urn:schemas-microsoft-com:office:word" xmlns:w="http://schemas.openxmlformats.org/wordprocessingml/2006/main" xmlns:w14="http://schemas.microsoft.com/office/word/2010/wordml" xmlns:w15="http://schemas.microsoft.com/office/word/2012/wordml" xmlns:wpg="http://schemas.microsoft.com/office/word/2010/wordprocessingGroup" xmlns:wpi="http://schemas.microsoft.com/office/word/2010/wordprocessingInk" xmlns:wne="http://schemas.microsoft.com/office/word/2006/wordml" xmlns:wps="http://schemas.microsoft.com/office/word/2010/wordprocessingShape" mc:Ignorable="w14 w15 wp14">
+<w:numbering xmlns:wpc="http://schemas.microsoft.com/office/word/2010/wordprocessingCanvas" xmlns:cx="http://schemas.microsoft.com/office/drawing/2014/chartex" xmlns:cx1="http://schemas.microsoft.com/office/drawing/2015/9/8/chartex" xmlns:mc="http://schemas.openxmlformats.org/markup-compatibility/2006" xmlns:o="urn:schemas-microsoft-com:office:office" xmlns:r="http://schemas.openxmlformats.org/officeDocument/2006/relationships" xmlns:m="http://schemas.openxmlformats.org/officeDocument/2006/math" xmlns:v="urn:schemas-microsoft-com:vml" xmlns:wp14="http://schemas.microsoft.com/office/word/2010/wordprocessingDrawing" xmlns:wp="http://schemas.openxmlformats.org/drawingml/2006/wordprocessingDrawing" xmlns:w10="urn:schemas-microsoft-com:office:word" xmlns:w="http://schemas.openxmlformats.org/wordprocessingml/2006/main" xmlns:w14="http://schemas.microsoft.com/office/word/2010/wordml" xmlns:w15="http://schemas.microsoft.com/office/word/2012/wordml" xmlns:w16se="http://schemas.microsoft.com/office/word/2015/wordml/symex" xmlns:wpg="http://schemas.microsoft.com/office/word/2010/wordprocessingGroup" xmlns:wpi="http://schemas.microsoft.com/office/word/2010/wordprocessingInk" xmlns:wne="http://schemas.microsoft.com/office/word/2006/wordml" xmlns:wps="http://schemas.microsoft.com/office/word/2010/wordprocessingShape" mc:Ignorable="w14 w15 w16se wp14">
   <w:abstractNum w:abstractNumId="0" w15:restartNumberingAfterBreak="0">
     <w:nsid w:val="39390E6D"/>
     <w:multiLevelType w:val="hybridMultilevel"/>
@@ -5374,7 +5425,7 @@
 </file>
 
 <file path=word/styles.xml><?xml version="1.0" encoding="utf-8"?>
-<w:styles xmlns:mc="http://schemas.openxmlformats.org/markup-compatibility/2006" xmlns:r="http://schemas.openxmlformats.org/officeDocument/2006/relationships" xmlns:w="http://schemas.openxmlformats.org/wordprocessingml/2006/main" xmlns:w14="http://schemas.microsoft.com/office/word/2010/wordml" xmlns:w15="http://schemas.microsoft.com/office/word/2012/wordml" mc:Ignorable="w14 w15">
+<w:styles xmlns:mc="http://schemas.openxmlformats.org/markup-compatibility/2006" xmlns:r="http://schemas.openxmlformats.org/officeDocument/2006/relationships" xmlns:w="http://schemas.openxmlformats.org/wordprocessingml/2006/main" xmlns:w14="http://schemas.microsoft.com/office/word/2010/wordml" xmlns:w15="http://schemas.microsoft.com/office/word/2012/wordml" xmlns:w16se="http://schemas.microsoft.com/office/word/2015/wordml/symex" mc:Ignorable="w14 w15 w16se">
   <w:docDefaults>
     <w:rPrDefault>
       <w:rPr>

</xml_diff>

<commit_message>
Cập nhật demo git
</commit_message>
<xml_diff>
--- a/Web Girls/Data/Templates/BaoCao.docx
+++ b/Web Girls/Data/Templates/BaoCao.docx
@@ -66,7 +66,7 @@
                 <w:sz w:val="28"/>
                 <w:szCs w:val="28"/>
               </w:rPr>
-              <w:t>HPN HVKTQS</w:t>
+              <w:t>HPN d1</w:t>
             </w:r>
           </w:p>
           <w:p>
@@ -486,7 +486,7 @@
                 <w:sz w:val="26"/>
                 <w:szCs w:val="26"/>
               </w:rPr>
-              <w:t>53</w:t>
+              <w:t>17</w:t>
             </w:r>
           </w:p>
         </w:tc>
@@ -591,7 +591,7 @@
                 <w:sz w:val="26"/>
                 <w:szCs w:val="26"/>
               </w:rPr>
-              <w:t>17</w:t>
+              <w:t>3</w:t>
             </w:r>
           </w:p>
         </w:tc>
@@ -683,7 +683,7 @@
                 <w:sz w:val="26"/>
                 <w:szCs w:val="26"/>
               </w:rPr>
-              <w:t>20</w:t>
+              <w:t>3</w:t>
             </w:r>
           </w:p>
         </w:tc>
@@ -775,7 +775,7 @@
                 <w:sz w:val="26"/>
                 <w:szCs w:val="26"/>
               </w:rPr>
-              <w:t>1</w:t>
+              <w:t>0</w:t>
             </w:r>
           </w:p>
         </w:tc>
@@ -957,7 +957,7 @@
                 <w:sz w:val="26"/>
                 <w:szCs w:val="26"/>
               </w:rPr>
-              <w:t>15</w:t>
+              <w:t>11</w:t>
             </w:r>
           </w:p>
         </w:tc>
@@ -1131,7 +1131,7 @@
                 <w:sz w:val="26"/>
                 <w:szCs w:val="26"/>
               </w:rPr>
-              <w:t>4</w:t>
+              <w:t>0</w:t>
             </w:r>
           </w:p>
         </w:tc>
@@ -1723,7 +1723,7 @@
                 <w:sz w:val="26"/>
                 <w:szCs w:val="26"/>
               </w:rPr>
-              <w:t>2</w:t>
+              <w:t>1</w:t>
             </w:r>
           </w:p>
         </w:tc>
@@ -1817,7 +1817,7 @@
                 <w:sz w:val="26"/>
                 <w:szCs w:val="26"/>
               </w:rPr>
-              <w:t>7</w:t>
+              <w:t>3</w:t>
             </w:r>
           </w:p>
         </w:tc>
@@ -1911,7 +1911,7 @@
                 <w:sz w:val="26"/>
                 <w:szCs w:val="26"/>
               </w:rPr>
-              <w:t>8</w:t>
+              <w:t>0</w:t>
             </w:r>
           </w:p>
         </w:tc>
@@ -2005,7 +2005,7 @@
                 <w:sz w:val="26"/>
                 <w:szCs w:val="26"/>
               </w:rPr>
-              <w:t>22</w:t>
+              <w:t>8</w:t>
             </w:r>
           </w:p>
         </w:tc>
@@ -2099,7 +2099,7 @@
                 <w:sz w:val="26"/>
                 <w:szCs w:val="26"/>
               </w:rPr>
-              <w:t>7</w:t>
+              <w:t>1</w:t>
             </w:r>
           </w:p>
         </w:tc>
@@ -2193,7 +2193,7 @@
                 <w:sz w:val="26"/>
                 <w:szCs w:val="26"/>
               </w:rPr>
-              <w:t>3</w:t>
+              <w:t>0</w:t>
             </w:r>
           </w:p>
         </w:tc>
@@ -2751,7 +2751,7 @@
                 <w:sz w:val="26"/>
                 <w:szCs w:val="26"/>
               </w:rPr>
-              <w:t>29</w:t>
+              <w:t>12</w:t>
             </w:r>
           </w:p>
         </w:tc>
@@ -2843,7 +2843,7 @@
                 <w:sz w:val="26"/>
                 <w:szCs w:val="26"/>
               </w:rPr>
-              <w:t>12</w:t>
+              <w:t>5</w:t>
             </w:r>
           </w:p>
         </w:tc>
@@ -2935,7 +2935,7 @@
                 <w:sz w:val="26"/>
                 <w:szCs w:val="26"/>
               </w:rPr>
-              <w:t>6</w:t>
+              <w:t>0</w:t>
             </w:r>
           </w:p>
         </w:tc>
@@ -3046,7 +3046,7 @@
                 <w:sz w:val="26"/>
                 <w:szCs w:val="26"/>
               </w:rPr>
-              <w:t>4</w:t>
+              <w:t>0</w:t>
             </w:r>
           </w:p>
         </w:tc>
@@ -4255,7 +4255,7 @@
                 <w:sz w:val="26"/>
                 <w:szCs w:val="26"/>
               </w:rPr>
-              <w:t>3</w:t>
+              <w:t>1</w:t>
             </w:r>
           </w:p>
         </w:tc>
@@ -4601,7 +4601,7 @@
                 <w:sz w:val="26"/>
                 <w:szCs w:val="26"/>
               </w:rPr>
-              <w:t>1</w:t>
+              <w:t>0</w:t>
             </w:r>
           </w:p>
         </w:tc>
@@ -4692,7 +4692,7 @@
                 <w:sz w:val="26"/>
                 <w:szCs w:val="26"/>
               </w:rPr>
-              <w:t>31</w:t>
+              <w:t>5</w:t>
             </w:r>
           </w:p>
         </w:tc>
@@ -4809,7 +4809,7 @@
                 <w:sz w:val="26"/>
                 <w:szCs w:val="26"/>
               </w:rPr>
-              <w:t>15</w:t>
+              <w:t>12</w:t>
             </w:r>
           </w:p>
         </w:tc>
@@ -4903,7 +4903,7 @@
                 <w:sz w:val="26"/>
                 <w:szCs w:val="26"/>
               </w:rPr>
-              <w:t>26</w:t>
+              <w:t>1</w:t>
             </w:r>
           </w:p>
         </w:tc>
@@ -4997,7 +4997,7 @@
                 <w:sz w:val="26"/>
                 <w:szCs w:val="26"/>
               </w:rPr>
-              <w:t>11</w:t>
+              <w:t>4</w:t>
             </w:r>
           </w:p>
         </w:tc>
@@ -5111,7 +5111,7 @@
                 <w:sz w:val="26"/>
                 <w:szCs w:val="26"/>
               </w:rPr>
-              <w:t>46</w:t>
+              <w:t>15</w:t>
             </w:r>
           </w:p>
         </w:tc>
@@ -5213,7 +5213,7 @@
                 <w:sz w:val="26"/>
                 <w:szCs w:val="26"/>
               </w:rPr>
-              <w:t>3</w:t>
+              <w:t>2</w:t>
             </w:r>
           </w:p>
         </w:tc>
@@ -5307,7 +5307,7 @@
                 <w:sz w:val="26"/>
                 <w:szCs w:val="26"/>
               </w:rPr>
-              <w:t>4</w:t>
+              <w:t>0</w:t>
             </w:r>
           </w:p>
         </w:tc>

</xml_diff>